<commit_message>
Add new feature or fix a bug description
</commit_message>
<xml_diff>
--- a/assets/docs/Resume.docx
+++ b/assets/docs/Resume.docx
@@ -833,128 +833,6 @@
       </w:r>
       <w:r>
         <w:rPr>
-          <w:noProof/>
-        </w:rPr>
-        <mc:AlternateContent>
-          <mc:Choice Requires="wps">
-            <w:drawing>
-              <wp:anchor distT="0" distB="0" distL="114300" distR="114300" simplePos="0" relativeHeight="252058624" behindDoc="0" locked="0" layoutInCell="1" allowOverlap="1" wp14:anchorId="172658A1" wp14:editId="3923E02E">
-                <wp:simplePos x="0" y="0"/>
-                <wp:positionH relativeFrom="page">
-                  <wp:posOffset>874642</wp:posOffset>
-                </wp:positionH>
-                <wp:positionV relativeFrom="paragraph">
-                  <wp:posOffset>4629391</wp:posOffset>
-                </wp:positionV>
-                <wp:extent cx="1919673" cy="186055"/>
-                <wp:effectExtent l="0" t="0" r="10795" b="4445"/>
-                <wp:wrapNone/>
-                <wp:docPr id="32" name="Rectangle 1045"/>
-                <wp:cNvGraphicFramePr>
-                  <a:graphicFrameLocks xmlns:a="http://schemas.openxmlformats.org/drawingml/2006/main"/>
-                </wp:cNvGraphicFramePr>
-                <a:graphic xmlns:a="http://schemas.openxmlformats.org/drawingml/2006/main">
-                  <a:graphicData uri="http://schemas.microsoft.com/office/word/2010/wordprocessingShape">
-                    <wps:wsp>
-                      <wps:cNvSpPr>
-                        <a:spLocks noChangeArrowheads="1"/>
-                      </wps:cNvSpPr>
-                      <wps:spPr bwMode="auto">
-                        <a:xfrm>
-                          <a:off x="0" y="0"/>
-                          <a:ext cx="1919673" cy="186055"/>
-                        </a:xfrm>
-                        <a:prstGeom prst="rect">
-                          <a:avLst/>
-                        </a:prstGeom>
-                        <a:noFill/>
-                        <a:ln>
-                          <a:noFill/>
-                        </a:ln>
-                      </wps:spPr>
-                      <wps:txbx>
-                        <w:txbxContent>
-                          <w:p>
-                            <w:pPr>
-                              <w:pStyle w:val="NormalWeb"/>
-                              <w:kinsoku w:val="0"/>
-                              <w:overflowPunct w:val="0"/>
-                              <w:spacing w:before="0" w:beforeAutospacing="0" w:after="0" w:afterAutospacing="0" w:line="276" w:lineRule="auto"/>
-                              <w:textAlignment w:val="baseline"/>
-                              <w:rPr>
-                                <w:rFonts w:ascii="Arial" w:hAnsi="Arial" w:cs="Arial"/>
-                                <w:color w:val="404040" w:themeColor="text1" w:themeTint="BF"/>
-                                <w:kern w:val="24"/>
-                                <w:lang w:val="es-ES"/>
-                              </w:rPr>
-                            </w:pPr>
-                            <w:hyperlink r:id="rId7" w:history="1">
-                              <w:r>
-                                <w:rPr>
-                                  <w:rStyle w:val="Hyperlink"/>
-                                </w:rPr>
-                                <w:t>Ariston Caragay - Portfolio</w:t>
-                              </w:r>
-                            </w:hyperlink>
-                          </w:p>
-                        </w:txbxContent>
-                      </wps:txbx>
-                      <wps:bodyPr vert="horz" wrap="square" lIns="0" tIns="0" rIns="0" bIns="0" numCol="1" anchor="t" anchorCtr="0" compatLnSpc="1">
-                        <a:prstTxWarp prst="textNoShape">
-                          <a:avLst/>
-                        </a:prstTxWarp>
-                        <a:noAutofit/>
-                      </wps:bodyPr>
-                    </wps:wsp>
-                  </a:graphicData>
-                </a:graphic>
-                <wp14:sizeRelH relativeFrom="margin">
-                  <wp14:pctWidth>0</wp14:pctWidth>
-                </wp14:sizeRelH>
-                <wp14:sizeRelV relativeFrom="margin">
-                  <wp14:pctHeight>0</wp14:pctHeight>
-                </wp14:sizeRelV>
-              </wp:anchor>
-            </w:drawing>
-          </mc:Choice>
-          <mc:Fallback>
-            <w:pict>
-              <v:rect w14:anchorId="172658A1" id="_x0000_s1030" style="position:absolute;margin-left:68.85pt;margin-top:364.5pt;width:151.15pt;height:14.65pt;z-index:252058624;visibility:visible;mso-wrap-style:square;mso-width-percent:0;mso-height-percent:0;mso-wrap-distance-left:9pt;mso-wrap-distance-top:0;mso-wrap-distance-right:9pt;mso-wrap-distance-bottom:0;mso-position-horizontal:absolute;mso-position-horizontal-relative:page;mso-position-vertical:absolute;mso-position-vertical-relative:text;mso-width-percent:0;mso-height-percent:0;mso-width-relative:margin;mso-height-relative:margin;v-text-anchor:top" o:gfxdata="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" filled="f" stroked="f">
-                <v:textbox inset="0,0,0,0">
-                  <w:txbxContent>
-                    <w:p>
-                      <w:pPr>
-                        <w:pStyle w:val="NormalWeb"/>
-                        <w:kinsoku w:val="0"/>
-                        <w:overflowPunct w:val="0"/>
-                        <w:spacing w:before="0" w:beforeAutospacing="0" w:after="0" w:afterAutospacing="0" w:line="276" w:lineRule="auto"/>
-                        <w:textAlignment w:val="baseline"/>
-                        <w:rPr>
-                          <w:rFonts w:ascii="Arial" w:hAnsi="Arial" w:cs="Arial"/>
-                          <w:color w:val="404040" w:themeColor="text1" w:themeTint="BF"/>
-                          <w:kern w:val="24"/>
-                          <w:lang w:val="es-ES"/>
-                        </w:rPr>
-                      </w:pPr>
-                      <w:hyperlink r:id="rId8" w:history="1">
-                        <w:r>
-                          <w:rPr>
-                            <w:rStyle w:val="Hyperlink"/>
-                          </w:rPr>
-                          <w:t>Ariston Caragay - Portfolio</w:t>
-                        </w:r>
-                      </w:hyperlink>
-                    </w:p>
-                  </w:txbxContent>
-                </v:textbox>
-                <w10:wrap anchorx="page"/>
-              </v:rect>
-            </w:pict>
-          </mc:Fallback>
-        </mc:AlternateContent>
-      </w:r>
-      <w:r>
-        <w:rPr>
           <w:rFonts w:ascii="Arial Rounded MT Bold" w:hAnsi="Arial Rounded MT Bold"/>
           <w:noProof/>
           <w:color w:val="595959"/>
@@ -966,7 +844,7 @@
         <mc:AlternateContent>
           <mc:Choice Requires="wps">
             <w:drawing>
-              <wp:anchor distT="0" distB="0" distL="114300" distR="114300" simplePos="0" relativeHeight="252028928" behindDoc="0" locked="0" layoutInCell="1" allowOverlap="1" wp14:anchorId="388EC7D4" wp14:editId="2BAB7029">
+              <wp:anchor distT="0" distB="0" distL="114300" distR="114300" simplePos="0" relativeHeight="252028928" behindDoc="0" locked="0" layoutInCell="1" allowOverlap="1" wp14:anchorId="388EC7D4" wp14:editId="1B71E957">
                 <wp:simplePos x="0" y="0"/>
                 <wp:positionH relativeFrom="margin">
                   <wp:posOffset>2021653</wp:posOffset>
@@ -1110,7 +988,7 @@
           </mc:Choice>
           <mc:Fallback>
             <w:pict>
-              <v:rect w14:anchorId="388EC7D4" id="_x0000_s1031" style="position:absolute;margin-left:159.2pt;margin-top:52.25pt;width:120pt;height:17.75pt;z-index:252028928;visibility:visible;mso-wrap-style:square;mso-width-percent:0;mso-height-percent:0;mso-wrap-distance-left:9pt;mso-wrap-distance-top:0;mso-wrap-distance-right:9pt;mso-wrap-distance-bottom:0;mso-position-horizontal:absolute;mso-position-horizontal-relative:margin;mso-position-vertical:absolute;mso-position-vertical-relative:text;mso-width-percent:0;mso-height-percent:0;mso-width-relative:margin;mso-height-relative:margin;v-text-anchor:top" o:gfxdata="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" filled="f" stroked="f">
+              <v:rect w14:anchorId="388EC7D4" id="_x0000_s1030" style="position:absolute;margin-left:159.2pt;margin-top:52.25pt;width:120pt;height:17.75pt;z-index:252028928;visibility:visible;mso-wrap-style:square;mso-width-percent:0;mso-height-percent:0;mso-wrap-distance-left:9pt;mso-wrap-distance-top:0;mso-wrap-distance-right:9pt;mso-wrap-distance-bottom:0;mso-position-horizontal:absolute;mso-position-horizontal-relative:margin;mso-position-vertical:absolute;mso-position-vertical-relative:text;mso-width-percent:0;mso-height-percent:0;mso-width-relative:margin;mso-height-relative:margin;v-text-anchor:top" o:gfxdata="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" filled="f" stroked="f">
                 <v:textbox inset="0,0,0,0">
                   <w:txbxContent>
                     <w:p>
@@ -1276,7 +1154,7 @@
           </mc:Choice>
           <mc:Fallback>
             <w:pict>
-              <v:rect w14:anchorId="20E24B48" id="_x0000_s1032" style="position:absolute;margin-left:69.15pt;margin-top:291.7pt;width:131.1pt;height:14.65pt;z-index:252056576;visibility:visible;mso-wrap-style:square;mso-width-percent:0;mso-height-percent:0;mso-wrap-distance-left:9pt;mso-wrap-distance-top:0;mso-wrap-distance-right:9pt;mso-wrap-distance-bottom:0;mso-position-horizontal:absolute;mso-position-horizontal-relative:page;mso-position-vertical:absolute;mso-position-vertical-relative:text;mso-width-percent:0;mso-height-percent:0;mso-width-relative:margin;mso-height-relative:margin;v-text-anchor:top" o:gfxdata="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" filled="f" stroked="f">
+              <v:rect w14:anchorId="20E24B48" id="_x0000_s1031" style="position:absolute;margin-left:69.15pt;margin-top:291.7pt;width:131.1pt;height:14.65pt;z-index:252056576;visibility:visible;mso-wrap-style:square;mso-width-percent:0;mso-height-percent:0;mso-wrap-distance-left:9pt;mso-wrap-distance-top:0;mso-wrap-distance-right:9pt;mso-wrap-distance-bottom:0;mso-position-horizontal:absolute;mso-position-horizontal-relative:page;mso-position-vertical:absolute;mso-position-vertical-relative:text;mso-width-percent:0;mso-height-percent:0;mso-width-relative:margin;mso-height-relative:margin;v-text-anchor:top" o:gfxdata="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" filled="f" stroked="f">
                 <v:textbox inset="0,0,0,0">
                   <w:txbxContent>
                     <w:p>
@@ -1310,8 +1188,6 @@
           </mc:Fallback>
         </mc:AlternateContent>
       </w:r>
-      <w:bookmarkStart w:id="0" w:name="_GoBack"/>
-      <w:bookmarkEnd w:id="0"/>
       <w:r>
         <w:rPr>
           <w:noProof/>
@@ -1340,7 +1216,7 @@
                     <pic:cNvPicPr/>
                   </pic:nvPicPr>
                   <pic:blipFill>
-                    <a:blip r:embed="rId9" cstate="print">
+                    <a:blip r:embed="rId7" cstate="print">
                       <a:duotone>
                         <a:prstClr val="black"/>
                         <a:srgbClr val="C00000">
@@ -1407,7 +1283,7 @@
                     <pic:cNvPicPr/>
                   </pic:nvPicPr>
                   <pic:blipFill>
-                    <a:blip r:embed="rId10" cstate="print">
+                    <a:blip r:embed="rId8" cstate="print">
                       <a:duotone>
                         <a:prstClr val="black"/>
                         <a:srgbClr val="C00000">
@@ -1474,7 +1350,7 @@
                     <pic:cNvPicPr/>
                   </pic:nvPicPr>
                   <pic:blipFill>
-                    <a:blip r:embed="rId11" cstate="print">
+                    <a:blip r:embed="rId9" cstate="print">
                       <a:duotone>
                         <a:prstClr val="black"/>
                         <a:srgbClr val="C00000">
@@ -1632,7 +1508,7 @@
           </mc:Choice>
           <mc:Fallback>
             <w:pict>
-              <v:rect w14:anchorId="4737BA23" id="_x0000_s1033" style="position:absolute;margin-left:-45.05pt;margin-top:257.05pt;width:87.55pt;height:17.25pt;z-index:252027904;visibility:visible;mso-wrap-style:square;mso-width-percent:0;mso-height-percent:0;mso-wrap-distance-left:9pt;mso-wrap-distance-top:0;mso-wrap-distance-right:9pt;mso-wrap-distance-bottom:0;mso-position-horizontal:absolute;mso-position-horizontal-relative:margin;mso-position-vertical:absolute;mso-position-vertical-relative:text;mso-width-percent:0;mso-height-percent:0;mso-width-relative:margin;mso-height-relative:margin;v-text-anchor:top" o:gfxdata="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" filled="f" stroked="f">
+              <v:rect w14:anchorId="4737BA23" id="_x0000_s1032" style="position:absolute;margin-left:-45.05pt;margin-top:257.05pt;width:87.55pt;height:17.25pt;z-index:252027904;visibility:visible;mso-wrap-style:square;mso-width-percent:0;mso-height-percent:0;mso-wrap-distance-left:9pt;mso-wrap-distance-top:0;mso-wrap-distance-right:9pt;mso-wrap-distance-bottom:0;mso-position-horizontal:absolute;mso-position-horizontal-relative:margin;mso-position-vertical:absolute;mso-position-vertical-relative:text;mso-width-percent:0;mso-height-percent:0;mso-width-relative:margin;mso-height-relative:margin;v-text-anchor:top" o:gfxdata="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" filled="f" stroked="f">
                 <v:textbox inset="0,0,0,0">
                   <w:txbxContent>
                     <w:p>
@@ -1937,7 +1813,7 @@
           </mc:Choice>
           <mc:Fallback>
             <w:pict>
-              <v:rect w14:anchorId="61D3FFA3" id="_x0000_s1034" style="position:absolute;margin-left:162.35pt;margin-top:.65pt;width:319.45pt;height:20.05pt;z-index:252033024;visibility:visible;mso-wrap-style:square;mso-width-percent:0;mso-height-percent:0;mso-wrap-distance-left:9pt;mso-wrap-distance-top:0;mso-wrap-distance-right:9pt;mso-wrap-distance-bottom:0;mso-position-horizontal:absolute;mso-position-horizontal-relative:margin;mso-position-vertical:absolute;mso-position-vertical-relative:text;mso-width-percent:0;mso-height-percent:0;mso-width-relative:margin;mso-height-relative:margin;v-text-anchor:top" o:gfxdata="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" filled="f" stroked="f">
+              <v:rect w14:anchorId="61D3FFA3" id="_x0000_s1033" style="position:absolute;margin-left:162.35pt;margin-top:.65pt;width:319.45pt;height:20.05pt;z-index:252033024;visibility:visible;mso-wrap-style:square;mso-width-percent:0;mso-height-percent:0;mso-wrap-distance-left:9pt;mso-wrap-distance-top:0;mso-wrap-distance-right:9pt;mso-wrap-distance-bottom:0;mso-position-horizontal:absolute;mso-position-horizontal-relative:margin;mso-position-vertical:absolute;mso-position-vertical-relative:text;mso-width-percent:0;mso-height-percent:0;mso-width-relative:margin;mso-height-relative:margin;v-text-anchor:top" o:gfxdata="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" filled="f" stroked="f">
                 <v:textbox inset="0,0,0,0">
                   <w:txbxContent>
                     <w:p>
@@ -2129,7 +2005,7 @@
           </mc:Choice>
           <mc:Fallback>
             <w:pict>
-              <v:rect w14:anchorId="00BCAE4B" id="_x0000_s1035" style="position:absolute;margin-left:163.05pt;margin-top:8pt;width:312pt;height:15.75pt;z-index:252042240;visibility:visible;mso-wrap-style:square;mso-width-percent:0;mso-height-percent:0;mso-wrap-distance-left:9pt;mso-wrap-distance-top:0;mso-wrap-distance-right:9pt;mso-wrap-distance-bottom:0;mso-position-horizontal:absolute;mso-position-horizontal-relative:margin;mso-position-vertical:absolute;mso-position-vertical-relative:text;mso-width-percent:0;mso-height-percent:0;mso-width-relative:margin;mso-height-relative:margin;v-text-anchor:top" o:gfxdata="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" filled="f" stroked="f">
+              <v:rect w14:anchorId="00BCAE4B" id="_x0000_s1034" style="position:absolute;margin-left:163.05pt;margin-top:8pt;width:312pt;height:15.75pt;z-index:252042240;visibility:visible;mso-wrap-style:square;mso-width-percent:0;mso-height-percent:0;mso-wrap-distance-left:9pt;mso-wrap-distance-top:0;mso-wrap-distance-right:9pt;mso-wrap-distance-bottom:0;mso-position-horizontal:absolute;mso-position-horizontal-relative:margin;mso-position-vertical:absolute;mso-position-vertical-relative:text;mso-width-percent:0;mso-height-percent:0;mso-width-relative:margin;mso-height-relative:margin;v-text-anchor:top" o:gfxdata="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" filled="f" stroked="f">
                 <v:textbox inset="0,0,0,0">
                   <w:txbxContent>
                     <w:p>
@@ -2355,7 +2231,7 @@
           </mc:Choice>
           <mc:Fallback>
             <w:pict>
-              <v:rect w14:anchorId="15B7E039" id="Rectangle 36" o:spid="_x0000_s1036" style="position:absolute;margin-left:164.55pt;margin-top:22.65pt;width:323.5pt;height:142.2pt;z-index:252063744;visibility:visible;mso-wrap-style:square;mso-width-percent:0;mso-height-percent:0;mso-wrap-distance-left:9pt;mso-wrap-distance-top:0;mso-wrap-distance-right:9pt;mso-wrap-distance-bottom:0;mso-position-horizontal:absolute;mso-position-horizontal-relative:margin;mso-position-vertical:absolute;mso-position-vertical-relative:text;mso-width-percent:0;mso-height-percent:0;mso-width-relative:margin;mso-height-relative:margin;v-text-anchor:top" o:gfxdata="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" filled="f" stroked="f">
+              <v:rect w14:anchorId="15B7E039" id="Rectangle 36" o:spid="_x0000_s1035" style="position:absolute;margin-left:164.55pt;margin-top:22.65pt;width:323.5pt;height:142.2pt;z-index:252063744;visibility:visible;mso-wrap-style:square;mso-width-percent:0;mso-height-percent:0;mso-wrap-distance-left:9pt;mso-wrap-distance-top:0;mso-wrap-distance-right:9pt;mso-wrap-distance-bottom:0;mso-position-horizontal:absolute;mso-position-horizontal-relative:margin;mso-position-vertical:absolute;mso-position-vertical-relative:text;mso-width-percent:0;mso-height-percent:0;mso-width-relative:margin;mso-height-relative:margin;v-text-anchor:top" o:gfxdata="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" filled="f" stroked="f">
                 <v:textbox inset="0,0,0,0">
                   <w:txbxContent>
                     <w:p>
@@ -2662,7 +2538,7 @@
           </mc:Choice>
           <mc:Fallback>
             <w:pict>
-              <v:rect w14:anchorId="32EFFA90" id="Rectangle 11" o:spid="_x0000_s1037" style="position:absolute;margin-left:166.15pt;margin-top:1.55pt;width:283.45pt;height:14.15pt;z-index:252043264;visibility:visible;mso-wrap-style:square;mso-width-percent:0;mso-height-percent:0;mso-wrap-distance-left:9pt;mso-wrap-distance-top:0;mso-wrap-distance-right:9pt;mso-wrap-distance-bottom:0;mso-position-horizontal:absolute;mso-position-horizontal-relative:margin;mso-position-vertical:absolute;mso-position-vertical-relative:text;mso-width-percent:0;mso-height-percent:0;mso-width-relative:margin;mso-height-relative:margin;v-text-anchor:top" o:gfxdata="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" filled="f" stroked="f">
+              <v:rect w14:anchorId="32EFFA90" id="Rectangle 11" o:spid="_x0000_s1036" style="position:absolute;margin-left:166.15pt;margin-top:1.55pt;width:283.45pt;height:14.15pt;z-index:252043264;visibility:visible;mso-wrap-style:square;mso-width-percent:0;mso-height-percent:0;mso-wrap-distance-left:9pt;mso-wrap-distance-top:0;mso-wrap-distance-right:9pt;mso-wrap-distance-bottom:0;mso-position-horizontal:absolute;mso-position-horizontal-relative:margin;mso-position-vertical:absolute;mso-position-vertical-relative:text;mso-width-percent:0;mso-height-percent:0;mso-width-relative:margin;mso-height-relative:margin;v-text-anchor:top" o:gfxdata="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" filled="f" stroked="f">
                 <v:textbox inset="0,0,0,0">
                   <w:txbxContent>
                     <w:p>
@@ -2827,6 +2703,128 @@
           <w:noProof/>
         </w:rPr>
       </w:pPr>
+      <w:r>
+        <w:rPr>
+          <w:noProof/>
+        </w:rPr>
+        <mc:AlternateContent>
+          <mc:Choice Requires="wps">
+            <w:drawing>
+              <wp:anchor distT="0" distB="0" distL="114300" distR="114300" simplePos="0" relativeHeight="252058624" behindDoc="0" locked="0" layoutInCell="1" allowOverlap="1" wp14:anchorId="172658A1" wp14:editId="0FD11740">
+                <wp:simplePos x="0" y="0"/>
+                <wp:positionH relativeFrom="page">
+                  <wp:posOffset>518160</wp:posOffset>
+                </wp:positionH>
+                <wp:positionV relativeFrom="paragraph">
+                  <wp:posOffset>173990</wp:posOffset>
+                </wp:positionV>
+                <wp:extent cx="2461260" cy="259080"/>
+                <wp:effectExtent l="0" t="0" r="15240" b="7620"/>
+                <wp:wrapNone/>
+                <wp:docPr id="32" name="Rectangle 1045"/>
+                <wp:cNvGraphicFramePr>
+                  <a:graphicFrameLocks xmlns:a="http://schemas.openxmlformats.org/drawingml/2006/main"/>
+                </wp:cNvGraphicFramePr>
+                <a:graphic xmlns:a="http://schemas.openxmlformats.org/drawingml/2006/main">
+                  <a:graphicData uri="http://schemas.microsoft.com/office/word/2010/wordprocessingShape">
+                    <wps:wsp>
+                      <wps:cNvSpPr>
+                        <a:spLocks noChangeArrowheads="1"/>
+                      </wps:cNvSpPr>
+                      <wps:spPr bwMode="auto">
+                        <a:xfrm>
+                          <a:off x="0" y="0"/>
+                          <a:ext cx="2461260" cy="259080"/>
+                        </a:xfrm>
+                        <a:prstGeom prst="rect">
+                          <a:avLst/>
+                        </a:prstGeom>
+                        <a:noFill/>
+                        <a:ln>
+                          <a:noFill/>
+                        </a:ln>
+                      </wps:spPr>
+                      <wps:txbx>
+                        <w:txbxContent>
+                          <w:p>
+                            <w:pPr>
+                              <w:pStyle w:val="NormalWeb"/>
+                              <w:kinsoku w:val="0"/>
+                              <w:overflowPunct w:val="0"/>
+                              <w:spacing w:before="0" w:beforeAutospacing="0" w:after="0" w:afterAutospacing="0" w:line="276" w:lineRule="auto"/>
+                              <w:textAlignment w:val="baseline"/>
+                              <w:rPr>
+                                <w:rFonts w:ascii="Arial" w:hAnsi="Arial" w:cs="Arial"/>
+                                <w:color w:val="404040" w:themeColor="text1" w:themeTint="BF"/>
+                                <w:kern w:val="24"/>
+                                <w:lang w:val="es-ES"/>
+                              </w:rPr>
+                            </w:pPr>
+                            <w:hyperlink r:id="rId10" w:history="1">
+                              <w:r>
+                                <w:rPr>
+                                  <w:rStyle w:val="Hyperlink"/>
+                                </w:rPr>
+                                <w:t>https://arisrobles.github.io/ARCFOLIO/</w:t>
+                              </w:r>
+                            </w:hyperlink>
+                          </w:p>
+                        </w:txbxContent>
+                      </wps:txbx>
+                      <wps:bodyPr vert="horz" wrap="square" lIns="0" tIns="0" rIns="0" bIns="0" numCol="1" anchor="t" anchorCtr="0" compatLnSpc="1">
+                        <a:prstTxWarp prst="textNoShape">
+                          <a:avLst/>
+                        </a:prstTxWarp>
+                        <a:noAutofit/>
+                      </wps:bodyPr>
+                    </wps:wsp>
+                  </a:graphicData>
+                </a:graphic>
+                <wp14:sizeRelH relativeFrom="margin">
+                  <wp14:pctWidth>0</wp14:pctWidth>
+                </wp14:sizeRelH>
+                <wp14:sizeRelV relativeFrom="margin">
+                  <wp14:pctHeight>0</wp14:pctHeight>
+                </wp14:sizeRelV>
+              </wp:anchor>
+            </w:drawing>
+          </mc:Choice>
+          <mc:Fallback>
+            <w:pict>
+              <v:rect w14:anchorId="172658A1" id="_x0000_s1037" style="position:absolute;margin-left:40.8pt;margin-top:13.7pt;width:193.8pt;height:20.4pt;z-index:252058624;visibility:visible;mso-wrap-style:square;mso-width-percent:0;mso-height-percent:0;mso-wrap-distance-left:9pt;mso-wrap-distance-top:0;mso-wrap-distance-right:9pt;mso-wrap-distance-bottom:0;mso-position-horizontal:absolute;mso-position-horizontal-relative:page;mso-position-vertical:absolute;mso-position-vertical-relative:text;mso-width-percent:0;mso-height-percent:0;mso-width-relative:margin;mso-height-relative:margin;v-text-anchor:top" o:gfxdata="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" filled="f" stroked="f">
+                <v:textbox inset="0,0,0,0">
+                  <w:txbxContent>
+                    <w:p>
+                      <w:pPr>
+                        <w:pStyle w:val="NormalWeb"/>
+                        <w:kinsoku w:val="0"/>
+                        <w:overflowPunct w:val="0"/>
+                        <w:spacing w:before="0" w:beforeAutospacing="0" w:after="0" w:afterAutospacing="0" w:line="276" w:lineRule="auto"/>
+                        <w:textAlignment w:val="baseline"/>
+                        <w:rPr>
+                          <w:rFonts w:ascii="Arial" w:hAnsi="Arial" w:cs="Arial"/>
+                          <w:color w:val="404040" w:themeColor="text1" w:themeTint="BF"/>
+                          <w:kern w:val="24"/>
+                          <w:lang w:val="es-ES"/>
+                        </w:rPr>
+                      </w:pPr>
+                      <w:hyperlink r:id="rId11" w:history="1">
+                        <w:r>
+                          <w:rPr>
+                            <w:rStyle w:val="Hyperlink"/>
+                          </w:rPr>
+                          <w:t>https://arisrobles.github.io/ARCFOLIO/</w:t>
+                        </w:r>
+                      </w:hyperlink>
+                    </w:p>
+                  </w:txbxContent>
+                </v:textbox>
+                <w10:wrap anchorx="page"/>
+              </v:rect>
+            </w:pict>
+          </mc:Fallback>
+        </mc:AlternateContent>
+      </w:r>
     </w:p>
     <w:p>
       <w:pPr>
@@ -4617,6 +4615,8 @@
           <w:noProof/>
         </w:rPr>
       </w:pPr>
+      <w:bookmarkStart w:id="0" w:name="_GoBack"/>
+      <w:bookmarkEnd w:id="0"/>
       <w:r>
         <w:rPr>
           <w:noProof/>
@@ -6518,7 +6518,7 @@
               </wp:anchor>
             </w:drawing>
           </mc:Choice>
-          <mc:Fallback xmlns:oel="http://schemas.microsoft.com/office/2019/extlst" xmlns:w16cex="http://schemas.microsoft.com/office/word/2018/wordml/cex" xmlns:w16="http://schemas.microsoft.com/office/word/2018/wordml" xmlns:w16sdtdh="http://schemas.microsoft.com/office/word/2020/wordml/sdtdatahash">
+          <mc:Fallback xmlns:w16sdtdh="http://schemas.microsoft.com/office/word/2020/wordml/sdtdatahash" xmlns:w16="http://schemas.microsoft.com/office/word/2018/wordml" xmlns:w16cex="http://schemas.microsoft.com/office/word/2018/wordml/cex" xmlns:oel="http://schemas.microsoft.com/office/2019/extlst">
             <w:pict>
               <v:roundrect w14:anchorId="50DB38E4" id="Rectángulo: esquinas redondeadas 1040" o:spid="_x0000_s1026" style="position:absolute;margin-left:-26.55pt;margin-top:658.05pt;width:110.55pt;height:5.55pt;z-index:251763712;visibility:visible;mso-wrap-style:square;mso-width-percent:0;mso-height-percent:0;mso-wrap-distance-left:9pt;mso-wrap-distance-top:0;mso-wrap-distance-right:9pt;mso-wrap-distance-bottom:0;mso-position-horizontal:absolute;mso-position-horizontal-relative:text;mso-position-vertical:absolute;mso-position-vertical-relative:text;mso-width-percent:0;mso-height-percent:0;mso-width-relative:margin;mso-height-relative:margin;v-text-anchor:middle" arcsize=".5" o:gfxdata="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" fillcolor="#cfcdcd [2894]" stroked="f" strokeweight="1pt">
                 <v:stroke joinstyle="miter"/>
@@ -6605,7 +6605,7 @@
               </wp:anchor>
             </w:drawing>
           </mc:Choice>
-          <mc:Fallback xmlns:oel="http://schemas.microsoft.com/office/2019/extlst" xmlns:w16cex="http://schemas.microsoft.com/office/word/2018/wordml/cex" xmlns:w16="http://schemas.microsoft.com/office/word/2018/wordml" xmlns:w16sdtdh="http://schemas.microsoft.com/office/word/2020/wordml/sdtdatahash">
+          <mc:Fallback xmlns:w16sdtdh="http://schemas.microsoft.com/office/word/2020/wordml/sdtdatahash" xmlns:w16="http://schemas.microsoft.com/office/word/2018/wordml" xmlns:w16cex="http://schemas.microsoft.com/office/word/2018/wordml/cex" xmlns:oel="http://schemas.microsoft.com/office/2019/extlst">
             <w:pict>
               <v:roundrect w14:anchorId="1C7AD593" id="Rectángulo: esquinas redondeadas 1038" o:spid="_x0000_s1026" style="position:absolute;margin-left:-26.7pt;margin-top:630pt;width:110.7pt;height:5.55pt;z-index:251761664;visibility:visible;mso-wrap-style:square;mso-width-percent:0;mso-height-percent:0;mso-wrap-distance-left:9pt;mso-wrap-distance-top:0;mso-wrap-distance-right:9pt;mso-wrap-distance-bottom:0;mso-position-horizontal:absolute;mso-position-horizontal-relative:text;mso-position-vertical:absolute;mso-position-vertical-relative:text;mso-width-percent:0;mso-height-percent:0;mso-width-relative:margin;mso-height-relative:margin;v-text-anchor:middle" arcsize=".5" o:gfxdata="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" fillcolor="#cfcdcd [2894]" stroked="f" strokeweight="1pt">
                 <v:stroke joinstyle="miter"/>
@@ -7755,7 +7755,7 @@
               </wp:anchor>
             </w:drawing>
           </mc:Choice>
-          <mc:Fallback xmlns:oel="http://schemas.microsoft.com/office/2019/extlst" xmlns:w16cex="http://schemas.microsoft.com/office/word/2018/wordml/cex" xmlns:w16="http://schemas.microsoft.com/office/word/2018/wordml" xmlns:w16sdtdh="http://schemas.microsoft.com/office/word/2020/wordml/sdtdatahash">
+          <mc:Fallback xmlns:w16sdtdh="http://schemas.microsoft.com/office/word/2020/wordml/sdtdatahash" xmlns:w16="http://schemas.microsoft.com/office/word/2018/wordml" xmlns:w16cex="http://schemas.microsoft.com/office/word/2018/wordml/cex" xmlns:oel="http://schemas.microsoft.com/office/2019/extlst">
             <w:pict>
               <v:roundrect w14:anchorId="75736693" id="Rectángulo: esquinas redondeadas 1041" o:spid="_x0000_s1026" style="position:absolute;margin-left:-44.6pt;margin-top:658pt;width:43.7pt;height:5.55pt;z-index:251764736;visibility:visible;mso-wrap-style:square;mso-width-percent:0;mso-height-percent:0;mso-wrap-distance-left:9pt;mso-wrap-distance-top:0;mso-wrap-distance-right:9pt;mso-wrap-distance-bottom:0;mso-position-horizontal:absolute;mso-position-horizontal-relative:text;mso-position-vertical:absolute;mso-position-vertical-relative:text;mso-width-percent:0;mso-height-percent:0;mso-width-relative:margin;mso-height-relative:margin;v-text-anchor:middle" arcsize=".5" o:gfxdata="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" fillcolor="#404040 [2429]" stroked="f" strokeweight="1pt">
                 <v:stroke joinstyle="miter"/>
@@ -7843,7 +7843,7 @@
               </wp:anchor>
             </w:drawing>
           </mc:Choice>
-          <mc:Fallback xmlns:oel="http://schemas.microsoft.com/office/2019/extlst" xmlns:w16cex="http://schemas.microsoft.com/office/word/2018/wordml/cex" xmlns:w16="http://schemas.microsoft.com/office/word/2018/wordml" xmlns:w16sdtdh="http://schemas.microsoft.com/office/word/2020/wordml/sdtdatahash">
+          <mc:Fallback xmlns:w16sdtdh="http://schemas.microsoft.com/office/word/2020/wordml/sdtdatahash" xmlns:w16="http://schemas.microsoft.com/office/word/2018/wordml" xmlns:w16cex="http://schemas.microsoft.com/office/word/2018/wordml/cex" xmlns:oel="http://schemas.microsoft.com/office/2019/extlst">
             <w:pict>
               <v:roundrect w14:anchorId="29D96FFA" id="Rectángulo: esquinas redondeadas 1039" o:spid="_x0000_s1026" style="position:absolute;margin-left:-44.7pt;margin-top:630.05pt;width:64pt;height:5.55pt;z-index:251762688;visibility:visible;mso-wrap-style:square;mso-width-percent:0;mso-height-percent:0;mso-wrap-distance-left:9pt;mso-wrap-distance-top:0;mso-wrap-distance-right:9pt;mso-wrap-distance-bottom:0;mso-position-horizontal:absolute;mso-position-horizontal-relative:text;mso-position-vertical:absolute;mso-position-vertical-relative:text;mso-width-percent:0;mso-height-percent:0;mso-width-relative:margin;mso-height-relative:margin;v-text-anchor:middle" arcsize=".5" o:gfxdata="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" fillcolor="#404040 [2429]" stroked="f" strokeweight="1pt">
                 <v:stroke joinstyle="miter"/>
@@ -8098,7 +8098,7 @@
               </wp:anchor>
             </w:drawing>
           </mc:Choice>
-          <mc:Fallback xmlns:oel="http://schemas.microsoft.com/office/2019/extlst" xmlns:w16cex="http://schemas.microsoft.com/office/word/2018/wordml/cex" xmlns:w16="http://schemas.microsoft.com/office/word/2018/wordml" xmlns:w16sdtdh="http://schemas.microsoft.com/office/word/2020/wordml/sdtdatahash">
+          <mc:Fallback xmlns:w16sdtdh="http://schemas.microsoft.com/office/word/2020/wordml/sdtdatahash" xmlns:w16="http://schemas.microsoft.com/office/word/2018/wordml" xmlns:w16cex="http://schemas.microsoft.com/office/word/2018/wordml/cex" xmlns:oel="http://schemas.microsoft.com/office/2019/extlst">
             <w:pict>
               <v:roundrect w14:anchorId="288AE121" id="Rectángulo: esquinas redondeadas 17" o:spid="_x0000_s1026" style="position:absolute;margin-left:-41.15pt;margin-top:714.25pt;width:77.2pt;height:5.55pt;z-index:251694080;visibility:visible;mso-wrap-style:square;mso-width-percent:0;mso-height-percent:0;mso-wrap-distance-left:9pt;mso-wrap-distance-top:0;mso-wrap-distance-right:9pt;mso-wrap-distance-bottom:0;mso-position-horizontal:absolute;mso-position-horizontal-relative:text;mso-position-vertical:absolute;mso-position-vertical-relative:text;mso-width-percent:0;mso-height-percent:0;mso-width-relative:margin;mso-height-relative:margin;v-text-anchor:middle" arcsize=".5" o:gfxdata="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" fillcolor="white [3212]" stroked="f" strokeweight="1pt">
                 <v:stroke joinstyle="miter"/>
@@ -10598,7 +10598,7 @@
 </file>
 
 <file path=customXml/itemProps1.xml><?xml version="1.0" encoding="utf-8"?>
-<ds:datastoreItem xmlns:ds="http://schemas.openxmlformats.org/officeDocument/2006/customXml" ds:itemID="{9F85CD36-17BF-4A9E-915D-F164145E00E2}">
+<ds:datastoreItem xmlns:ds="http://schemas.openxmlformats.org/officeDocument/2006/customXml" ds:itemID="{AC02447B-E2E3-4191-BCEC-FDC41C86E8E9}">
   <ds:schemaRefs>
     <ds:schemaRef ds:uri="http://schemas.openxmlformats.org/officeDocument/2006/bibliography"/>
   </ds:schemaRefs>

</xml_diff>